<commit_message>
Added lab 4 interview questions
</commit_message>
<xml_diff>
--- a/Lab3/Lab3.docx
+++ b/Lab3/Lab3.docx
@@ -447,7 +447,7 @@
           <w:szCs w:val="24"/>
           <w:highlight w:val="yellow"/>
         </w:rPr>
-        <w:t>15</w:t>
+        <w:t>1</w:t>
       </w:r>
       <w:r>
         <w:rPr>
@@ -456,6 +456,15 @@
           <w:szCs w:val="24"/>
           <w:highlight w:val="yellow"/>
         </w:rPr>
+        <w:t>6</w:t>
+      </w:r>
+      <w:r>
+        <w:rPr>
+          <w:rFonts w:ascii="Georgia" w:hAnsi="Georgia"/>
+          <w:sz w:val="24"/>
+          <w:szCs w:val="24"/>
+          <w:highlight w:val="yellow"/>
+        </w:rPr>
         <w:t>, p=0.</w:t>
       </w:r>
       <w:r>
@@ -465,7 +474,7 @@
           <w:szCs w:val="24"/>
           <w:highlight w:val="yellow"/>
         </w:rPr>
-        <w:t>2</w:t>
+        <w:t>19</w:t>
       </w:r>
       <w:r>
         <w:rPr>
@@ -475,6 +484,15 @@
           <w:highlight w:val="yellow"/>
         </w:rPr>
         <w:t xml:space="preserve"> = &gt;1-p = 0.8</w:t>
+      </w:r>
+      <w:r>
+        <w:rPr>
+          <w:rFonts w:ascii="Georgia" w:hAnsi="Georgia"/>
+          <w:sz w:val="24"/>
+          <w:szCs w:val="24"/>
+          <w:highlight w:val="yellow"/>
+        </w:rPr>
+        <w:t>1</w:t>
       </w:r>
     </w:p>
     <w:p>
@@ -1287,7 +1305,7 @@
           <w:sz w:val="24"/>
           <w:szCs w:val="24"/>
         </w:rPr>
-        <w:t>B</w:t>
+        <w:t>D</w:t>
       </w:r>
     </w:p>
     <w:p>

</xml_diff>